<commit_message>
update link to excel spreadsheet
</commit_message>
<xml_diff>
--- a/lotarea 2020-04/LotArea Analysis.docx
+++ b/lotarea 2020-04/LotArea Analysis.docx
@@ -13,6 +13,7 @@
           <w:szCs w:val="26"/>
         </w:rPr>
       </w:pPr>
+      <w:proofErr w:type="spellStart"/>
       <w:r>
         <w:rPr>
           <w:b/>
@@ -22,31 +23,19 @@
           <w:sz w:val="26"/>
           <w:szCs w:val="26"/>
         </w:rPr>
-        <w:t>LotArea Analysis</w:t>
-      </w:r>
-    </w:p>
-    <w:p>
-      <w:pPr>
-        <w:rPr>
-          <w:sz w:val="24"/>
-          <w:szCs w:val="24"/>
-        </w:rPr>
-      </w:pPr>
+        <w:t>LotArea</w:t>
+      </w:r>
+      <w:proofErr w:type="spellEnd"/>
       <w:r>
         <w:rPr>
           <w:b/>
           <w:bCs/>
-          <w:sz w:val="24"/>
-          <w:szCs w:val="24"/>
-        </w:rPr>
-        <w:t>Goal:</w:t>
-      </w:r>
-      <w:r>
-        <w:rPr>
-          <w:sz w:val="24"/>
-          <w:szCs w:val="24"/>
-        </w:rPr>
-        <w:t xml:space="preserve"> To assess the impact of replacing the lot area with the ESRI shape area, especially for irregular lots miscategorized as regular. Provide summaries of the numbers by borough and land use code.</w:t>
+          <w:i/>
+          <w:iCs/>
+          <w:sz w:val="26"/>
+          <w:szCs w:val="26"/>
+        </w:rPr>
+        <w:t xml:space="preserve"> Analysis</w:t>
       </w:r>
     </w:p>
     <w:p>
@@ -63,6 +52,30 @@
           <w:sz w:val="24"/>
           <w:szCs w:val="24"/>
         </w:rPr>
+        <w:t>Goal:</w:t>
+      </w:r>
+      <w:r>
+        <w:rPr>
+          <w:sz w:val="24"/>
+          <w:szCs w:val="24"/>
+        </w:rPr>
+        <w:t xml:space="preserve"> To assess the impact of replacing the lot area with the ESRI shape area, especially for irregular lots miscategorized as regular. Provide summaries of the numbers by borough and land use code.</w:t>
+      </w:r>
+    </w:p>
+    <w:p>
+      <w:pPr>
+        <w:rPr>
+          <w:sz w:val="24"/>
+          <w:szCs w:val="24"/>
+        </w:rPr>
+      </w:pPr>
+      <w:r>
+        <w:rPr>
+          <w:b/>
+          <w:bCs/>
+          <w:sz w:val="24"/>
+          <w:szCs w:val="24"/>
+        </w:rPr>
         <w:t>Result:</w:t>
       </w:r>
       <w:r>
@@ -73,13 +86,23 @@
         <w:t xml:space="preserve"> Comprehensive summaries are available in the linked </w:t>
       </w:r>
       <w:hyperlink r:id="rId6" w:history="1">
+        <w:proofErr w:type="spellStart"/>
         <w:r>
           <w:rPr>
             <w:rStyle w:val="Hyperlink"/>
             <w:sz w:val="24"/>
             <w:szCs w:val="24"/>
           </w:rPr>
-          <w:t xml:space="preserve">Jupyter </w:t>
+          <w:t>Jupyter</w:t>
+        </w:r>
+        <w:proofErr w:type="spellEnd"/>
+        <w:r>
+          <w:rPr>
+            <w:rStyle w:val="Hyperlink"/>
+            <w:sz w:val="24"/>
+            <w:szCs w:val="24"/>
+          </w:rPr>
+          <w:t xml:space="preserve"> </w:t>
         </w:r>
         <w:r>
           <w:rPr>
@@ -287,7 +310,29 @@
           <w:szCs w:val="21"/>
           <w:shd w:val="clear" w:color="auto" w:fill="FFFFFF"/>
         </w:rPr>
-        <w:t>The Jupyter notebook provides a breakdown of the overall lot area, front times depth, and shape area for each borough, as well as each land use code. For the land use code, there is also a bar chart displaying the differences between the three numbers.</w:t>
+        <w:t xml:space="preserve">The </w:t>
+      </w:r>
+      <w:proofErr w:type="spellStart"/>
+      <w:r>
+        <w:rPr>
+          <w:rFonts w:ascii="Helvetica" w:hAnsi="Helvetica" w:cs="Helvetica"/>
+          <w:color w:val="000000"/>
+          <w:sz w:val="21"/>
+          <w:szCs w:val="21"/>
+          <w:shd w:val="clear" w:color="auto" w:fill="FFFFFF"/>
+        </w:rPr>
+        <w:t>Jupyter</w:t>
+      </w:r>
+      <w:proofErr w:type="spellEnd"/>
+      <w:r>
+        <w:rPr>
+          <w:rFonts w:ascii="Helvetica" w:hAnsi="Helvetica" w:cs="Helvetica"/>
+          <w:color w:val="000000"/>
+          <w:sz w:val="21"/>
+          <w:szCs w:val="21"/>
+          <w:shd w:val="clear" w:color="auto" w:fill="FFFFFF"/>
+        </w:rPr>
+        <w:t xml:space="preserve"> notebook provides a breakdown of the overall lot area, front times depth, and shape area for each borough, as well as each land use code. For the land use code, there is also a bar chart displaying the differences between the three numbers.</w:t>
       </w:r>
     </w:p>
     <w:p>
@@ -432,7 +477,23 @@
           <w:sz w:val="24"/>
           <w:szCs w:val="24"/>
         </w:rPr>
-        <w:t>This part addresses lots with an IrrLotCode indicator of ‘N’, where the lot front does not equal the lot depth. The process I wrote identified 1,</w:t>
+        <w:t xml:space="preserve">This part addresses lots with an </w:t>
+      </w:r>
+      <w:proofErr w:type="spellStart"/>
+      <w:r>
+        <w:rPr>
+          <w:sz w:val="24"/>
+          <w:szCs w:val="24"/>
+        </w:rPr>
+        <w:t>IrrLotCode</w:t>
+      </w:r>
+      <w:proofErr w:type="spellEnd"/>
+      <w:r>
+        <w:rPr>
+          <w:sz w:val="24"/>
+          <w:szCs w:val="24"/>
+        </w:rPr>
+        <w:t xml:space="preserve"> indicator of ‘N’, where the lot front does not equal the lot depth. The process I wrote identified 1,</w:t>
       </w:r>
       <w:r>
         <w:rPr>
@@ -527,8 +588,6 @@
         </w:rPr>
         <w:t>, as well as break outs by borough and shape area.</w:t>
       </w:r>
-      <w:bookmarkStart w:id="0" w:name="_GoBack"/>
-      <w:bookmarkEnd w:id="0"/>
       <w:r>
         <w:rPr>
           <w:sz w:val="24"/>
@@ -564,13 +623,23 @@
         </w:rPr>
       </w:pPr>
       <w:hyperlink r:id="rId7" w:history="1">
+        <w:proofErr w:type="spellStart"/>
         <w:r>
           <w:rPr>
             <w:rStyle w:val="Hyperlink"/>
             <w:sz w:val="24"/>
             <w:szCs w:val="24"/>
           </w:rPr>
-          <w:t>Jupyter Notebook</w:t>
+          <w:t>Jupyter</w:t>
+        </w:r>
+        <w:proofErr w:type="spellEnd"/>
+        <w:r>
+          <w:rPr>
+            <w:rStyle w:val="Hyperlink"/>
+            <w:sz w:val="24"/>
+            <w:szCs w:val="24"/>
+          </w:rPr>
+          <w:t xml:space="preserve"> Notebook</w:t>
         </w:r>
       </w:hyperlink>
     </w:p>
@@ -594,21 +663,20 @@
       </w:hyperlink>
     </w:p>
     <w:p>
-      <w:pPr>
-        <w:rPr>
-          <w:rStyle w:val="Hyperlink"/>
-          <w:sz w:val="24"/>
-          <w:szCs w:val="24"/>
-        </w:rPr>
-      </w:pPr>
       <w:hyperlink r:id="rId9" w:history="1">
         <w:r>
           <w:rPr>
             <w:rStyle w:val="Hyperlink"/>
-            <w:sz w:val="24"/>
-            <w:szCs w:val="24"/>
           </w:rPr>
-          <w:t>Lots Miscategorized as Regular – Excel Spreadsheet</w:t>
+          <w:t>Lot Area Summary Repor</w:t>
+        </w:r>
+        <w:bookmarkStart w:id="0" w:name="_GoBack"/>
+        <w:bookmarkEnd w:id="0"/>
+        <w:r>
+          <w:rPr>
+            <w:rStyle w:val="Hyperlink"/>
+          </w:rPr>
+          <w:t>ts – Excel Spreadsheet</w:t>
         </w:r>
       </w:hyperlink>
     </w:p>
@@ -1218,6 +1286,18 @@
     <w:uiPriority w:val="99"/>
     <w:rsid w:val="00B00863"/>
   </w:style>
+  <w:style w:type="character" w:styleId="FollowedHyperlink">
+    <w:name w:val="FollowedHyperlink"/>
+    <w:basedOn w:val="DefaultParagraphFont"/>
+    <w:uiPriority w:val="99"/>
+    <w:semiHidden/>
+    <w:unhideWhenUsed/>
+    <w:rsid w:val="008C52F3"/>
+    <w:rPr>
+      <w:color w:val="954F72" w:themeColor="followedHyperlink"/>
+      <w:u w:val="single"/>
+    </w:rPr>
+  </w:style>
 </w:styles>
 </file>
 

</xml_diff>